<commit_message>
Removed local data files & cleaned script from RHO files
</commit_message>
<xml_diff>
--- a/modules/1Samplet_RHO.docx
+++ b/modules/1Samplet_RHO.docx
@@ -652,7 +652,7 @@
         <w:rPr>
           <w:rStyle w:val="StringTok"/>
         </w:rPr>
-        <w:t xml:space="preserve">"C:/aaaWork/Web/GitHub/NCMTH107/modules/"</w:t>
+        <w:t xml:space="preserve">"C:/stats/"</w:t>
       </w:r>
       <w:r>
         <w:rPr>
@@ -679,7 +679,7 @@
         <w:rPr>
           <w:rStyle w:val="NormalTok"/>
         </w:rPr>
-        <w:t xml:space="preserve">cm  &lt;-</w:t>
+        <w:t xml:space="preserve">cm &lt;-</w:t>
       </w:r>
       <w:r>
         <w:rPr>
@@ -711,9 +711,11 @@
         </w:rPr>
         <w:t xml:space="preserve">)</w:t>
       </w:r>
-      <w:r>
-        <w:br w:type="textWrapping"/>
-      </w:r>
+    </w:p>
+    <w:p>
+      <w:pPr>
+        <w:pStyle w:val="SourceCode"/>
+      </w:pPr>
       <w:r>
         <w:rPr>
           <w:rStyle w:val="NormalTok"/>
@@ -992,7 +994,7 @@
               <a:graphicData uri="http://schemas.openxmlformats.org/drawingml/2006/picture">
                 <pic:pic>
                   <pic:nvPicPr>
-                    <pic:cNvPr descr="1Samplet_RHO_files/figure-docx/unnamed-chunk-6-1.png" id="0" name="Picture"/>
+                    <pic:cNvPr descr="1Samplet_RHO_files/figure-docx/unnamed-chunk-9-1.png" id="0" name="Picture"/>
                     <pic:cNvPicPr>
                       <a:picLocks noChangeArrowheads="1" noChangeAspect="1"/>
                     </pic:cNvPicPr>
@@ -1133,7 +1135,7 @@
     </w:lvl>
   </w:abstractNum>
   <w:abstractNum w:abstractNumId="990">
-    <w:nsid w:val="426d6668"/>
+    <w:nsid w:val="8e39a662"/>
     <w:multiLevelType w:val="multilevel"/>
     <w:lvl w:ilvl="0">
       <w:numFmt w:val="bullet"/>

</xml_diff>